<commit_message>
Updated project charter to be more extensive and clear.
</commit_message>
<xml_diff>
--- a/Documentation/Project Charter.docx
+++ b/Documentation/Project Charter.docx
@@ -151,7 +151,21 @@
           <w:rFonts w:ascii="Arial" w:eastAsia="Times New Roman" w:hAnsi="Arial" w:cs="Arial"/>
           <w:color w:val="000000"/>
         </w:rPr>
-        <w:t>Use google earth pro or google maps API to create viable and easily traversable routes between a given list of special interest points in a “pub crawl” fashion. The user should be able to see the overall distance of the route as well as distance between two points and details about points intuitively (Like drunkenly intuitive) by minimizing the amounts of user input needed.</w:t>
+        <w:t>Use google earth pro or google maps API to create viable and easily traversable routes between a given list of special interest points in a “pub crawl” fashion. The user should be able to see the overall distance of the route as well as distance between two points and de</w:t>
+      </w:r>
+      <w:r>
+        <w:rPr>
+          <w:rFonts w:ascii="Arial" w:eastAsia="Times New Roman" w:hAnsi="Arial" w:cs="Arial"/>
+          <w:color w:val="000000"/>
+        </w:rPr>
+        <w:t>tails about points intuitively by minimizing the amount</w:t>
+      </w:r>
+      <w:r>
+        <w:rPr>
+          <w:rFonts w:ascii="Arial" w:eastAsia="Times New Roman" w:hAnsi="Arial" w:cs="Arial"/>
+          <w:color w:val="000000"/>
+        </w:rPr>
+        <w:t xml:space="preserve"> of user input needed.</w:t>
       </w:r>
     </w:p>
     <w:p>
@@ -240,35 +254,64 @@
           <w:rFonts w:ascii="Arial" w:eastAsia="Times New Roman" w:hAnsi="Arial" w:cs="Arial"/>
           <w:color w:val="000000"/>
         </w:rPr>
-        <w:t xml:space="preserve">Given a list of points of interest, create a logical, traversable route between them to facilitate pub crawl style event with minimal backtracking. </w:t>
-      </w:r>
-    </w:p>
-    <w:p>
-      <w:pPr>
-        <w:spacing w:after="0" w:line="240" w:lineRule="auto"/>
-        <w:rPr>
-          <w:rFonts w:ascii="Times New Roman" w:eastAsia="Times New Roman" w:hAnsi="Times New Roman" w:cs="Times New Roman"/>
-          <w:sz w:val="24"/>
-          <w:szCs w:val="24"/>
-        </w:rPr>
-      </w:pPr>
-    </w:p>
-    <w:p>
-      <w:pPr>
-        <w:spacing w:after="0" w:line="240" w:lineRule="auto"/>
-        <w:rPr>
-          <w:rFonts w:ascii="Times New Roman" w:eastAsia="Times New Roman" w:hAnsi="Times New Roman" w:cs="Times New Roman"/>
-          <w:sz w:val="24"/>
-          <w:szCs w:val="24"/>
-        </w:rPr>
-      </w:pPr>
-      <w:r>
+        <w:t xml:space="preserve">Given a list of points of interest, </w:t>
+      </w:r>
+      <w:r>
+        <w:rPr>
+          <w:rFonts w:ascii="Arial" w:eastAsia="Times New Roman" w:hAnsi="Arial" w:cs="Arial"/>
+          <w:color w:val="000000"/>
+        </w:rPr>
+        <w:t xml:space="preserve">the app should </w:t>
+      </w:r>
+      <w:r>
+        <w:rPr>
+          <w:rFonts w:ascii="Arial" w:eastAsia="Times New Roman" w:hAnsi="Arial" w:cs="Arial"/>
+          <w:color w:val="000000"/>
+        </w:rPr>
+        <w:t xml:space="preserve">create a logical, traversable route between them to </w:t>
+      </w:r>
+      <w:r>
+        <w:rPr>
+          <w:rFonts w:ascii="Arial" w:eastAsia="Times New Roman" w:hAnsi="Arial" w:cs="Arial"/>
+          <w:color w:val="000000"/>
+        </w:rPr>
+        <w:t>facilitate pub crawl style event</w:t>
+      </w:r>
+      <w:r>
+        <w:rPr>
+          <w:rFonts w:ascii="Arial" w:eastAsia="Times New Roman" w:hAnsi="Arial" w:cs="Arial"/>
+          <w:color w:val="000000"/>
+        </w:rPr>
+        <w:t xml:space="preserve">. </w:t>
+      </w:r>
+    </w:p>
+    <w:p>
+      <w:pPr>
+        <w:spacing w:after="0" w:line="240" w:lineRule="auto"/>
+        <w:rPr>
+          <w:rFonts w:ascii="Times New Roman" w:eastAsia="Times New Roman" w:hAnsi="Times New Roman" w:cs="Times New Roman"/>
+          <w:sz w:val="24"/>
+          <w:szCs w:val="24"/>
+        </w:rPr>
+      </w:pPr>
+    </w:p>
+    <w:p>
+      <w:pPr>
+        <w:spacing w:after="0" w:line="240" w:lineRule="auto"/>
         <w:rPr>
           <w:rFonts w:ascii="Arial" w:eastAsia="Times New Roman" w:hAnsi="Arial" w:cs="Arial"/>
           <w:b/>
           <w:bCs/>
           <w:color w:val="000000"/>
         </w:rPr>
+      </w:pPr>
+      <w:r>
+        <w:rPr>
+          <w:rFonts w:ascii="Arial" w:eastAsia="Times New Roman" w:hAnsi="Arial" w:cs="Arial"/>
+          <w:b/>
+          <w:bCs/>
+          <w:color w:val="000000"/>
+        </w:rPr>
         <w:t>Opportunity:</w:t>
       </w:r>
     </w:p>
@@ -276,17 +319,97 @@
       <w:pPr>
         <w:spacing w:after="0" w:line="240" w:lineRule="auto"/>
         <w:rPr>
-          <w:rFonts w:ascii="Times New Roman" w:eastAsia="Times New Roman" w:hAnsi="Times New Roman" w:cs="Times New Roman"/>
-          <w:sz w:val="24"/>
-          <w:szCs w:val="24"/>
-        </w:rPr>
-      </w:pPr>
-      <w:r>
-        <w:rPr>
-          <w:rFonts w:ascii="Arial" w:eastAsia="Times New Roman" w:hAnsi="Arial" w:cs="Arial"/>
-          <w:color w:val="000000"/>
-        </w:rPr>
-        <w:t xml:space="preserve">In order to minimize backtracking, the app should calculate calculate routes by priority. Length of the path is prioritised after eliminating backtracking, e.g. if a path is longer, but doesn’t require backtracking, it takes precedence over a path that backtracks and is shorter. However, the app will still try to find the shortest distance after eliminating backtracks. This makes sure that the path is easier to follow while only adding a minimal amount of distance. </w:t>
+          <w:rFonts w:ascii="Arial" w:eastAsia="Times New Roman" w:hAnsi="Arial" w:cs="Arial"/>
+          <w:b/>
+          <w:bCs/>
+          <w:color w:val="000000"/>
+        </w:rPr>
+      </w:pPr>
+    </w:p>
+    <w:p>
+      <w:pPr>
+        <w:spacing w:after="0" w:line="240" w:lineRule="auto"/>
+        <w:rPr>
+          <w:rFonts w:ascii="Arial" w:eastAsia="Times New Roman" w:hAnsi="Arial" w:cs="Arial"/>
+          <w:bCs/>
+          <w:color w:val="000000"/>
+        </w:rPr>
+      </w:pPr>
+      <w:r>
+        <w:rPr>
+          <w:rFonts w:ascii="Arial" w:eastAsia="Times New Roman" w:hAnsi="Arial" w:cs="Arial"/>
+          <w:bCs/>
+          <w:color w:val="000000"/>
+        </w:rPr>
+        <w:t xml:space="preserve">In a world where social applications are nearly equal with face-to-face interactions, integration of the two is unique, fun, and engaging on multiple social levels. This app will allow people to create pub crawl style routes for whatever their vice may be – coffee, comics, you name it! – and share their experience and path with friends. Advertising could be implemented as suggested destinations, providing a nice route for monetization of the application. </w:t>
+      </w:r>
+    </w:p>
+    <w:p>
+      <w:pPr>
+        <w:spacing w:after="0" w:line="240" w:lineRule="auto"/>
+        <w:rPr>
+          <w:rFonts w:ascii="Arial" w:eastAsia="Times New Roman" w:hAnsi="Arial" w:cs="Arial"/>
+          <w:bCs/>
+          <w:color w:val="000000"/>
+        </w:rPr>
+      </w:pPr>
+    </w:p>
+    <w:p>
+      <w:pPr>
+        <w:spacing w:after="0" w:line="240" w:lineRule="auto"/>
+        <w:rPr>
+          <w:rFonts w:ascii="Arial" w:eastAsia="Times New Roman" w:hAnsi="Arial" w:cs="Arial"/>
+          <w:bCs/>
+          <w:color w:val="000000"/>
+        </w:rPr>
+      </w:pPr>
+      <w:r>
+        <w:rPr>
+          <w:rFonts w:ascii="Arial" w:eastAsia="Times New Roman" w:hAnsi="Arial" w:cs="Arial"/>
+          <w:bCs/>
+          <w:color w:val="000000"/>
+        </w:rPr>
+        <w:t>Please remember:</w:t>
+      </w:r>
+    </w:p>
+    <w:p>
+      <w:pPr>
+        <w:spacing w:after="0" w:line="240" w:lineRule="auto"/>
+        <w:rPr>
+          <w:rFonts w:ascii="Times New Roman" w:eastAsia="Times New Roman" w:hAnsi="Times New Roman" w:cs="Times New Roman"/>
+          <w:sz w:val="24"/>
+          <w:szCs w:val="24"/>
+        </w:rPr>
+      </w:pPr>
+      <w:r>
+        <w:rPr>
+          <w:rFonts w:ascii="Arial" w:eastAsia="Times New Roman" w:hAnsi="Arial" w:cs="Arial"/>
+          <w:color w:val="000000"/>
+        </w:rPr>
+        <w:t>In order to minimize backtracking, the app should calculate routes by priority. Length of the path is prioritized after eliminating backtracking</w:t>
+      </w:r>
+      <w:r>
+        <w:rPr>
+          <w:rFonts w:ascii="Arial" w:eastAsia="Times New Roman" w:hAnsi="Arial" w:cs="Arial"/>
+          <w:color w:val="000000"/>
+        </w:rPr>
+        <w:t xml:space="preserve">. For example - </w:t>
+      </w:r>
+      <w:bookmarkStart w:id="0" w:name="_GoBack"/>
+      <w:bookmarkEnd w:id="0"/>
+      <w:r>
+        <w:rPr>
+          <w:rFonts w:ascii="Arial" w:eastAsia="Times New Roman" w:hAnsi="Arial" w:cs="Arial"/>
+          <w:color w:val="000000"/>
+        </w:rPr>
+        <w:t>if a path is longer, but doesn’t require backtracking, it takes precedence over a path that backtracks and is shorter. However, the app will still try to find the shortest distance after eliminating backtracks. This makes sure that the path is easier to follow while only addi</w:t>
+      </w:r>
+      <w:r>
+        <w:rPr>
+          <w:rFonts w:ascii="Arial" w:eastAsia="Times New Roman" w:hAnsi="Arial" w:cs="Arial"/>
+          <w:color w:val="000000"/>
+        </w:rPr>
+        <w:t>ng a minimal amount of distance</w:t>
       </w:r>
       <w:r>
         <w:rPr>
@@ -295,8 +418,18 @@
           <w:iCs/>
           <w:color w:val="000000"/>
         </w:rPr>
-        <w:t>Added by Darsh.</w:t>
-      </w:r>
+        <w:t>.</w:t>
+      </w:r>
+    </w:p>
+    <w:p>
+      <w:pPr>
+        <w:spacing w:after="0" w:line="240" w:lineRule="auto"/>
+        <w:rPr>
+          <w:rFonts w:ascii="Times New Roman" w:eastAsia="Times New Roman" w:hAnsi="Times New Roman" w:cs="Times New Roman"/>
+          <w:sz w:val="24"/>
+          <w:szCs w:val="24"/>
+        </w:rPr>
+      </w:pPr>
     </w:p>
     <w:p>
       <w:pPr>
@@ -456,6 +589,62 @@
     <w:p>
       <w:pPr>
         <w:spacing w:after="0" w:line="240" w:lineRule="auto"/>
+        <w:textAlignment w:val="baseline"/>
+        <w:rPr>
+          <w:rFonts w:ascii="Arial" w:eastAsia="Times New Roman" w:hAnsi="Arial" w:cs="Arial"/>
+          <w:color w:val="000000"/>
+        </w:rPr>
+      </w:pPr>
+    </w:p>
+    <w:p>
+      <w:pPr>
+        <w:spacing w:after="0" w:line="240" w:lineRule="auto"/>
+        <w:textAlignment w:val="baseline"/>
+        <w:rPr>
+          <w:rFonts w:ascii="Arial" w:eastAsia="Times New Roman" w:hAnsi="Arial" w:cs="Arial"/>
+          <w:b/>
+          <w:color w:val="000000"/>
+        </w:rPr>
+      </w:pPr>
+      <w:r>
+        <w:rPr>
+          <w:rFonts w:ascii="Arial" w:eastAsia="Times New Roman" w:hAnsi="Arial" w:cs="Arial"/>
+          <w:b/>
+          <w:color w:val="000000"/>
+        </w:rPr>
+        <w:t>Project Priorities:</w:t>
+      </w:r>
+    </w:p>
+    <w:p>
+      <w:pPr>
+        <w:spacing w:after="0" w:line="240" w:lineRule="auto"/>
+        <w:textAlignment w:val="baseline"/>
+        <w:rPr>
+          <w:rFonts w:ascii="Arial" w:eastAsia="Times New Roman" w:hAnsi="Arial" w:cs="Arial"/>
+          <w:color w:val="000000"/>
+        </w:rPr>
+      </w:pPr>
+    </w:p>
+    <w:p>
+      <w:pPr>
+        <w:spacing w:after="0" w:line="240" w:lineRule="auto"/>
+        <w:textAlignment w:val="baseline"/>
+        <w:rPr>
+          <w:rFonts w:ascii="Arial" w:eastAsia="Times New Roman" w:hAnsi="Arial" w:cs="Arial"/>
+          <w:color w:val="000000"/>
+        </w:rPr>
+      </w:pPr>
+      <w:r>
+        <w:rPr>
+          <w:rFonts w:ascii="Arial" w:eastAsia="Times New Roman" w:hAnsi="Arial" w:cs="Arial"/>
+          <w:color w:val="000000"/>
+        </w:rPr>
+        <w:t>The highest priority is the generation of a crawl map. Social aspects such as saving routes and providing sharable links can come after V0.</w:t>
+      </w:r>
+    </w:p>
+    <w:p>
+      <w:pPr>
+        <w:spacing w:after="0" w:line="240" w:lineRule="auto"/>
         <w:rPr>
           <w:rFonts w:ascii="Times New Roman" w:eastAsia="Times New Roman" w:hAnsi="Times New Roman" w:cs="Times New Roman"/>
           <w:sz w:val="24"/>
@@ -493,9 +682,8 @@
       <w:pPr>
         <w:spacing w:after="0" w:line="240" w:lineRule="auto"/>
         <w:rPr>
-          <w:rFonts w:ascii="Times New Roman" w:eastAsia="Times New Roman" w:hAnsi="Times New Roman" w:cs="Times New Roman"/>
-          <w:sz w:val="24"/>
-          <w:szCs w:val="24"/>
+          <w:rFonts w:ascii="Arial" w:eastAsia="Times New Roman" w:hAnsi="Arial" w:cs="Arial"/>
+          <w:color w:val="000000"/>
         </w:rPr>
       </w:pPr>
       <w:r>
@@ -507,9 +695,59 @@
       </w:r>
     </w:p>
     <w:p>
-      <w:bookmarkStart w:id="0" w:name="_GoBack"/>
-      <w:bookmarkEnd w:id="0"/>
-    </w:p>
+      <w:pPr>
+        <w:spacing w:after="0" w:line="240" w:lineRule="auto"/>
+        <w:rPr>
+          <w:rFonts w:ascii="Arial" w:eastAsia="Times New Roman" w:hAnsi="Arial" w:cs="Arial"/>
+          <w:color w:val="000000"/>
+        </w:rPr>
+      </w:pPr>
+    </w:p>
+    <w:p>
+      <w:pPr>
+        <w:spacing w:after="0" w:line="240" w:lineRule="auto"/>
+        <w:rPr>
+          <w:rFonts w:ascii="Arial" w:eastAsia="Times New Roman" w:hAnsi="Arial" w:cs="Arial"/>
+          <w:b/>
+          <w:color w:val="000000"/>
+        </w:rPr>
+      </w:pPr>
+      <w:r>
+        <w:rPr>
+          <w:rFonts w:ascii="Arial" w:eastAsia="Times New Roman" w:hAnsi="Arial" w:cs="Arial"/>
+          <w:b/>
+          <w:color w:val="000000"/>
+        </w:rPr>
+        <w:t>Objectives and Success Criteria</w:t>
+      </w:r>
+    </w:p>
+    <w:p>
+      <w:pPr>
+        <w:spacing w:after="0" w:line="240" w:lineRule="auto"/>
+        <w:rPr>
+          <w:rFonts w:ascii="Arial" w:eastAsia="Times New Roman" w:hAnsi="Arial" w:cs="Arial"/>
+          <w:color w:val="000000"/>
+        </w:rPr>
+      </w:pPr>
+      <w:r>
+        <w:rPr>
+          <w:rFonts w:ascii="Arial" w:eastAsia="Times New Roman" w:hAnsi="Arial" w:cs="Arial"/>
+          <w:color w:val="000000"/>
+        </w:rPr>
+        <w:t>The app is successful if a crawl can be generated allowing fun to be had for all users!</w:t>
+      </w:r>
+    </w:p>
+    <w:p>
+      <w:pPr>
+        <w:spacing w:after="0" w:line="240" w:lineRule="auto"/>
+        <w:rPr>
+          <w:rFonts w:ascii="Times New Roman" w:eastAsia="Times New Roman" w:hAnsi="Times New Roman" w:cs="Times New Roman"/>
+          <w:sz w:val="24"/>
+          <w:szCs w:val="24"/>
+        </w:rPr>
+      </w:pPr>
+    </w:p>
+    <w:p/>
     <w:sectPr>
       <w:pgSz w:w="12240" w:h="15840"/>
       <w:pgMar w:top="1440" w:right="1440" w:bottom="1440" w:left="1440" w:header="720" w:footer="720" w:gutter="0"/>

</xml_diff>